<commit_message>
agregado index una foda de fortalezas,oportunidades,destrezas,amenazas,css box,proximos-caja
</commit_message>
<xml_diff>
--- a/o inicias el repositorio o hacer un primer commit.docx
+++ b/o inicias el repositorio o hacer un primer commit.docx
@@ -75,6 +75,10 @@
     </w:p>
     <w:p>
       <w:r>
+        <w:rPr>
+          <w:noProof/>
+          <w:lang w:eastAsia="es-HN"/>
+        </w:rPr>
         <w:drawing>
           <wp:inline distT="0" distB="0" distL="0" distR="0" wp14:anchorId="221C628A" wp14:editId="792D7726">
             <wp:extent cx="5420481" cy="3448531"/>
@@ -135,7 +139,11 @@
       </w:r>
       <w:proofErr w:type="spellEnd"/>
       <w:r>
-        <w:t xml:space="preserve"> y dentro de ella una carpeta de nombre </w:t>
+        <w:t xml:space="preserve"> y dentro de ella una </w:t>
+      </w:r>
+      <w:bookmarkStart w:id="0" w:name="_GoBack"/>
+      <w:r>
+        <w:t xml:space="preserve">carpeta de nombre </w:t>
       </w:r>
       <w:proofErr w:type="spellStart"/>
       <w:r>
@@ -152,17 +160,64 @@
       <w:proofErr w:type="spellEnd"/>
       <w:r>
         <w:t>.</w:t>
+      </w:r>
+    </w:p>
+    <w:bookmarkEnd w:id="0"/>
+    <w:p>
+      <w:r>
+        <w:lastRenderedPageBreak/>
+        <w:drawing>
+          <wp:inline distT="0" distB="0" distL="0" distR="0" wp14:anchorId="6CC21A37" wp14:editId="30361CC2">
+            <wp:extent cx="5506218" cy="5239481"/>
+            <wp:effectExtent l="0" t="0" r="0" b="0"/>
+            <wp:docPr id="3" name="Imagen 3"/>
+            <wp:cNvGraphicFramePr>
+              <a:graphicFrameLocks xmlns:a="http://schemas.openxmlformats.org/drawingml/2006/main" noChangeAspect="1"/>
+            </wp:cNvGraphicFramePr>
+            <a:graphic xmlns:a="http://schemas.openxmlformats.org/drawingml/2006/main">
+              <a:graphicData uri="http://schemas.openxmlformats.org/drawingml/2006/picture">
+                <pic:pic xmlns:pic="http://schemas.openxmlformats.org/drawingml/2006/picture">
+                  <pic:nvPicPr>
+                    <pic:cNvPr id="1" name=""/>
+                    <pic:cNvPicPr/>
+                  </pic:nvPicPr>
+                  <pic:blipFill>
+                    <a:blip r:embed="rId6"/>
+                    <a:stretch>
+                      <a:fillRect/>
+                    </a:stretch>
+                  </pic:blipFill>
+                  <pic:spPr>
+                    <a:xfrm>
+                      <a:off x="0" y="0"/>
+                      <a:ext cx="5506218" cy="5239481"/>
+                    </a:xfrm>
+                    <a:prstGeom prst="rect">
+                      <a:avLst/>
+                    </a:prstGeom>
+                  </pic:spPr>
+                </pic:pic>
+              </a:graphicData>
+            </a:graphic>
+          </wp:inline>
+        </w:drawing>
       </w:r>
     </w:p>
     <w:p>
       <w:r>
-        <w:t xml:space="preserve"> o realizarás al menos 4 c</w:t>
+        <w:t xml:space="preserve"> </w:t>
+      </w:r>
+      <w:proofErr w:type="gramStart"/>
+      <w:r>
+        <w:t>o</w:t>
+      </w:r>
+      <w:proofErr w:type="gramEnd"/>
+      <w:r>
+        <w:t xml:space="preserve"> realizarás al menos 4 c</w:t>
       </w:r>
       <w:r>
         <w:t>-</w:t>
       </w:r>
-      <w:bookmarkStart w:id="0" w:name="_GoBack"/>
-      <w:bookmarkEnd w:id="0"/>
       <w:proofErr w:type="spellStart"/>
       <w:r>
         <w:t>ommit</w:t>

</xml_diff>